<commit_message>
Fix Routes Buttom Bar
</commit_message>
<xml_diff>
--- a/PROPOSAL APK UTANG PIUTANG.docx
+++ b/PROPOSAL APK UTANG PIUTANG.docx
@@ -2522,851 +2522,28 @@
     <w:p/>
     <w:p/>
     <w:p/>
-    <w:p/>
     <w:p>
       <w:pPr>
         <w:rPr>
-          <w:b/>
-          <w:bCs/>
-          <w:lang w:val="sv-SE"/>
-        </w:rPr>
-      </w:pPr>
-      <w:r>
-        <w:rPr>
-          <w:rFonts w:ascii="Segoe UI Emoji" w:hAnsi="Segoe UI Emoji" w:cs="Segoe UI Emoji"/>
-          <w:b/>
-          <w:bCs/>
-        </w:rPr>
-        <w:lastRenderedPageBreak/>
-        <w:t>🏗️</w:t>
-      </w:r>
-      <w:r>
-        <w:rPr>
-          <w:b/>
-          <w:bCs/>
-          <w:lang w:val="sv-SE"/>
-        </w:rPr>
-        <w:t xml:space="preserve"> Struktur </w:t>
-      </w:r>
-      <w:proofErr w:type="spellStart"/>
-      <w:r>
-        <w:rPr>
-          <w:b/>
-          <w:bCs/>
-          <w:lang w:val="sv-SE"/>
-        </w:rPr>
-        <w:t>Proyek</w:t>
-      </w:r>
-      <w:proofErr w:type="spellEnd"/>
-      <w:r>
-        <w:rPr>
-          <w:b/>
-          <w:bCs/>
-          <w:lang w:val="sv-SE"/>
-        </w:rPr>
-        <w:t xml:space="preserve"> (</w:t>
-      </w:r>
-      <w:proofErr w:type="spellStart"/>
-      <w:r>
-        <w:rPr>
-          <w:b/>
-          <w:bCs/>
-          <w:lang w:val="sv-SE"/>
-        </w:rPr>
-        <w:t>GetX</w:t>
-      </w:r>
-      <w:proofErr w:type="spellEnd"/>
-      <w:r>
-        <w:rPr>
-          <w:b/>
-          <w:bCs/>
-          <w:lang w:val="sv-SE"/>
-        </w:rPr>
-        <w:t xml:space="preserve"> CLI)</w:t>
-      </w:r>
+          <w:lang w:val="sv-SE"/>
+        </w:rPr>
+      </w:pPr>
     </w:p>
     <w:p>
-      <w:r>
-        <w:t>lib/</w:t>
-      </w:r>
-    </w:p>
-    <w:p>
-      <w:r>
-        <w:t xml:space="preserve"> </w:t>
-      </w:r>
-      <w:r>
-        <w:rPr>
-          <w:rFonts w:ascii="MS Gothic" w:eastAsia="MS Gothic" w:hAnsi="MS Gothic" w:cs="MS Gothic" w:hint="eastAsia"/>
-        </w:rPr>
-        <w:t>┣</w:t>
-      </w:r>
-      <w:r>
-        <w:t xml:space="preserve"> data/</w:t>
-      </w:r>
-    </w:p>
-    <w:p>
-      <w:r>
-        <w:t xml:space="preserve"> </w:t>
-      </w:r>
-      <w:r>
-        <w:rPr>
-          <w:rFonts w:ascii="MS Gothic" w:eastAsia="MS Gothic" w:hAnsi="MS Gothic" w:cs="MS Gothic" w:hint="eastAsia"/>
-        </w:rPr>
-        <w:t>┃</w:t>
-      </w:r>
-      <w:r>
-        <w:t xml:space="preserve"> </w:t>
-      </w:r>
-      <w:r>
-        <w:rPr>
-          <w:rFonts w:ascii="MS Gothic" w:eastAsia="MS Gothic" w:hAnsi="MS Gothic" w:cs="MS Gothic" w:hint="eastAsia"/>
-        </w:rPr>
-        <w:t>┣</w:t>
-      </w:r>
-      <w:r>
-        <w:t xml:space="preserve"> models/</w:t>
-      </w:r>
-    </w:p>
-    <w:p>
-      <w:r>
-        <w:t xml:space="preserve"> </w:t>
-      </w:r>
-      <w:r>
-        <w:rPr>
-          <w:rFonts w:ascii="MS Gothic" w:eastAsia="MS Gothic" w:hAnsi="MS Gothic" w:cs="MS Gothic" w:hint="eastAsia"/>
-        </w:rPr>
-        <w:t>┃</w:t>
-      </w:r>
-      <w:r>
-        <w:t xml:space="preserve"> </w:t>
-      </w:r>
-      <w:r>
-        <w:rPr>
-          <w:rFonts w:ascii="MS Gothic" w:eastAsia="MS Gothic" w:hAnsi="MS Gothic" w:cs="MS Gothic" w:hint="eastAsia"/>
-        </w:rPr>
-        <w:t>┃</w:t>
-      </w:r>
-      <w:r>
-        <w:t xml:space="preserve"> </w:t>
-      </w:r>
-      <w:r>
-        <w:rPr>
-          <w:rFonts w:ascii="MS Gothic" w:eastAsia="MS Gothic" w:hAnsi="MS Gothic" w:cs="MS Gothic" w:hint="eastAsia"/>
-        </w:rPr>
-        <w:t>┗</w:t>
-      </w:r>
-      <w:r>
-        <w:t xml:space="preserve"> </w:t>
-      </w:r>
-      <w:proofErr w:type="spellStart"/>
-      <w:r>
-        <w:t>transaction_</w:t>
-      </w:r>
-      <w:proofErr w:type="gramStart"/>
-      <w:r>
-        <w:t>model.dart</w:t>
-      </w:r>
-      <w:proofErr w:type="spellEnd"/>
-      <w:proofErr w:type="gramEnd"/>
-    </w:p>
-    <w:p>
-      <w:r>
-        <w:t xml:space="preserve"> </w:t>
-      </w:r>
-      <w:r>
-        <w:rPr>
-          <w:rFonts w:ascii="MS Gothic" w:eastAsia="MS Gothic" w:hAnsi="MS Gothic" w:cs="MS Gothic" w:hint="eastAsia"/>
-        </w:rPr>
-        <w:t>┃</w:t>
-      </w:r>
-      <w:r>
-        <w:t xml:space="preserve"> </w:t>
-      </w:r>
-      <w:r>
-        <w:rPr>
-          <w:rFonts w:ascii="MS Gothic" w:eastAsia="MS Gothic" w:hAnsi="MS Gothic" w:cs="MS Gothic" w:hint="eastAsia"/>
-        </w:rPr>
-        <w:t>┃</w:t>
-      </w:r>
-      <w:r>
-        <w:t xml:space="preserve"> </w:t>
-      </w:r>
-      <w:r>
-        <w:rPr>
-          <w:rFonts w:ascii="MS Gothic" w:eastAsia="MS Gothic" w:hAnsi="MS Gothic" w:cs="MS Gothic" w:hint="eastAsia"/>
-        </w:rPr>
-        <w:t>┗</w:t>
-      </w:r>
-      <w:r>
-        <w:t xml:space="preserve"> </w:t>
-      </w:r>
-      <w:proofErr w:type="spellStart"/>
-      <w:r>
-        <w:t>user_</w:t>
-      </w:r>
-      <w:proofErr w:type="gramStart"/>
-      <w:r>
-        <w:t>model.dart</w:t>
-      </w:r>
-      <w:proofErr w:type="spellEnd"/>
-      <w:proofErr w:type="gramEnd"/>
-    </w:p>
-    <w:p>
-      <w:r>
-        <w:t xml:space="preserve"> </w:t>
-      </w:r>
-      <w:r>
-        <w:rPr>
-          <w:rFonts w:ascii="MS Gothic" w:eastAsia="MS Gothic" w:hAnsi="MS Gothic" w:cs="MS Gothic" w:hint="eastAsia"/>
-        </w:rPr>
-        <w:t>┃</w:t>
-      </w:r>
-      <w:r>
-        <w:t xml:space="preserve"> </w:t>
-      </w:r>
-      <w:r>
-        <w:rPr>
-          <w:rFonts w:ascii="MS Gothic" w:eastAsia="MS Gothic" w:hAnsi="MS Gothic" w:cs="MS Gothic" w:hint="eastAsia"/>
-        </w:rPr>
-        <w:t>┣</w:t>
-      </w:r>
-      <w:r>
-        <w:t xml:space="preserve"> providers/</w:t>
-      </w:r>
-    </w:p>
-    <w:p>
-      <w:r>
-        <w:t xml:space="preserve"> </w:t>
-      </w:r>
-      <w:r>
-        <w:rPr>
-          <w:rFonts w:ascii="MS Gothic" w:eastAsia="MS Gothic" w:hAnsi="MS Gothic" w:cs="MS Gothic" w:hint="eastAsia"/>
-        </w:rPr>
-        <w:t>┃</w:t>
-      </w:r>
-      <w:r>
-        <w:t xml:space="preserve"> </w:t>
-      </w:r>
-      <w:r>
-        <w:rPr>
-          <w:rFonts w:ascii="MS Gothic" w:eastAsia="MS Gothic" w:hAnsi="MS Gothic" w:cs="MS Gothic" w:hint="eastAsia"/>
-        </w:rPr>
-        <w:t>┃</w:t>
-      </w:r>
-      <w:r>
-        <w:t xml:space="preserve"> </w:t>
-      </w:r>
-      <w:r>
-        <w:rPr>
-          <w:rFonts w:ascii="MS Gothic" w:eastAsia="MS Gothic" w:hAnsi="MS Gothic" w:cs="MS Gothic" w:hint="eastAsia"/>
-        </w:rPr>
-        <w:t>┗</w:t>
-      </w:r>
-      <w:r>
-        <w:t xml:space="preserve"> </w:t>
-      </w:r>
-      <w:proofErr w:type="spellStart"/>
-      <w:r>
-        <w:t>supabase_</w:t>
-      </w:r>
-      <w:proofErr w:type="gramStart"/>
-      <w:r>
-        <w:t>provider.dart</w:t>
-      </w:r>
-      <w:proofErr w:type="spellEnd"/>
-      <w:proofErr w:type="gramEnd"/>
-    </w:p>
-    <w:p>
-      <w:r>
-        <w:t xml:space="preserve"> </w:t>
-      </w:r>
-      <w:r>
-        <w:rPr>
-          <w:rFonts w:ascii="MS Gothic" w:eastAsia="MS Gothic" w:hAnsi="MS Gothic" w:cs="MS Gothic" w:hint="eastAsia"/>
-        </w:rPr>
-        <w:t>┣</w:t>
-      </w:r>
-      <w:r>
-        <w:t xml:space="preserve"> modules/</w:t>
-      </w:r>
-    </w:p>
-    <w:p>
-      <w:r>
-        <w:t xml:space="preserve"> </w:t>
-      </w:r>
-      <w:r>
-        <w:rPr>
-          <w:rFonts w:ascii="MS Gothic" w:eastAsia="MS Gothic" w:hAnsi="MS Gothic" w:cs="MS Gothic" w:hint="eastAsia"/>
-        </w:rPr>
-        <w:t>┃</w:t>
-      </w:r>
-      <w:r>
-        <w:t xml:space="preserve"> </w:t>
-      </w:r>
-      <w:r>
-        <w:rPr>
-          <w:rFonts w:ascii="MS Gothic" w:eastAsia="MS Gothic" w:hAnsi="MS Gothic" w:cs="MS Gothic" w:hint="eastAsia"/>
-        </w:rPr>
-        <w:t>┣</w:t>
-      </w:r>
-      <w:r>
-        <w:t xml:space="preserve"> auth/</w:t>
-      </w:r>
-    </w:p>
-    <w:p>
-      <w:r>
-        <w:t xml:space="preserve"> </w:t>
-      </w:r>
-      <w:r>
-        <w:rPr>
-          <w:rFonts w:ascii="MS Gothic" w:eastAsia="MS Gothic" w:hAnsi="MS Gothic" w:cs="MS Gothic" w:hint="eastAsia"/>
-        </w:rPr>
-        <w:t>┃</w:t>
-      </w:r>
-      <w:r>
-        <w:t xml:space="preserve"> </w:t>
-      </w:r>
-      <w:r>
-        <w:rPr>
-          <w:rFonts w:ascii="MS Gothic" w:eastAsia="MS Gothic" w:hAnsi="MS Gothic" w:cs="MS Gothic" w:hint="eastAsia"/>
-        </w:rPr>
-        <w:t>┃</w:t>
-      </w:r>
-      <w:r>
-        <w:t xml:space="preserve"> </w:t>
-      </w:r>
-      <w:r>
-        <w:rPr>
-          <w:rFonts w:ascii="MS Gothic" w:eastAsia="MS Gothic" w:hAnsi="MS Gothic" w:cs="MS Gothic" w:hint="eastAsia"/>
-        </w:rPr>
-        <w:t>┣</w:t>
-      </w:r>
-      <w:r>
-        <w:t xml:space="preserve"> controllers/</w:t>
-      </w:r>
-      <w:proofErr w:type="spellStart"/>
-      <w:r>
-        <w:t>auth_controller.dart</w:t>
-      </w:r>
-      <w:proofErr w:type="spellEnd"/>
-    </w:p>
-    <w:p>
-      <w:r>
-        <w:t xml:space="preserve"> </w:t>
-      </w:r>
-      <w:r>
-        <w:rPr>
-          <w:rFonts w:ascii="MS Gothic" w:eastAsia="MS Gothic" w:hAnsi="MS Gothic" w:cs="MS Gothic" w:hint="eastAsia"/>
-        </w:rPr>
-        <w:t>┃</w:t>
-      </w:r>
-      <w:r>
-        <w:t xml:space="preserve"> </w:t>
-      </w:r>
-      <w:r>
-        <w:rPr>
-          <w:rFonts w:ascii="MS Gothic" w:eastAsia="MS Gothic" w:hAnsi="MS Gothic" w:cs="MS Gothic" w:hint="eastAsia"/>
-        </w:rPr>
-        <w:t>┃</w:t>
-      </w:r>
-      <w:r>
-        <w:t xml:space="preserve"> </w:t>
-      </w:r>
-      <w:r>
-        <w:rPr>
-          <w:rFonts w:ascii="MS Gothic" w:eastAsia="MS Gothic" w:hAnsi="MS Gothic" w:cs="MS Gothic" w:hint="eastAsia"/>
-        </w:rPr>
-        <w:t>┣</w:t>
-      </w:r>
-      <w:r>
-        <w:t xml:space="preserve"> views/</w:t>
-      </w:r>
-      <w:proofErr w:type="spellStart"/>
-      <w:r>
-        <w:t>login_view.dart</w:t>
-      </w:r>
-      <w:proofErr w:type="spellEnd"/>
-    </w:p>
-    <w:p>
-      <w:r>
-        <w:t xml:space="preserve"> </w:t>
-      </w:r>
-      <w:r>
-        <w:rPr>
-          <w:rFonts w:ascii="MS Gothic" w:eastAsia="MS Gothic" w:hAnsi="MS Gothic" w:cs="MS Gothic" w:hint="eastAsia"/>
-        </w:rPr>
-        <w:t>┃</w:t>
-      </w:r>
-      <w:r>
-        <w:t xml:space="preserve"> </w:t>
-      </w:r>
-      <w:r>
-        <w:rPr>
-          <w:rFonts w:ascii="MS Gothic" w:eastAsia="MS Gothic" w:hAnsi="MS Gothic" w:cs="MS Gothic" w:hint="eastAsia"/>
-        </w:rPr>
-        <w:t>┃</w:t>
-      </w:r>
-      <w:r>
-        <w:t xml:space="preserve"> </w:t>
-      </w:r>
-      <w:r>
-        <w:rPr>
-          <w:rFonts w:ascii="MS Gothic" w:eastAsia="MS Gothic" w:hAnsi="MS Gothic" w:cs="MS Gothic" w:hint="eastAsia"/>
-        </w:rPr>
-        <w:t>┗</w:t>
-      </w:r>
-      <w:r>
-        <w:t xml:space="preserve"> views/</w:t>
-      </w:r>
-      <w:proofErr w:type="spellStart"/>
-      <w:r>
-        <w:t>register_view.dart</w:t>
-      </w:r>
-      <w:proofErr w:type="spellEnd"/>
-    </w:p>
-    <w:p>
-      <w:r>
-        <w:t xml:space="preserve"> </w:t>
-      </w:r>
-      <w:r>
-        <w:rPr>
-          <w:rFonts w:ascii="MS Gothic" w:eastAsia="MS Gothic" w:hAnsi="MS Gothic" w:cs="MS Gothic" w:hint="eastAsia"/>
-        </w:rPr>
-        <w:t>┃</w:t>
-      </w:r>
-      <w:r>
-        <w:t xml:space="preserve"> </w:t>
-      </w:r>
-      <w:r>
-        <w:rPr>
-          <w:rFonts w:ascii="MS Gothic" w:eastAsia="MS Gothic" w:hAnsi="MS Gothic" w:cs="MS Gothic" w:hint="eastAsia"/>
-        </w:rPr>
-        <w:t>┣</w:t>
-      </w:r>
-      <w:r>
-        <w:t xml:space="preserve"> home/</w:t>
-      </w:r>
-    </w:p>
-    <w:p>
-      <w:r>
-        <w:t xml:space="preserve"> </w:t>
-      </w:r>
-      <w:r>
-        <w:rPr>
-          <w:rFonts w:ascii="MS Gothic" w:eastAsia="MS Gothic" w:hAnsi="MS Gothic" w:cs="MS Gothic" w:hint="eastAsia"/>
-        </w:rPr>
-        <w:t>┃</w:t>
-      </w:r>
-      <w:r>
-        <w:t xml:space="preserve"> </w:t>
-      </w:r>
-      <w:r>
-        <w:rPr>
-          <w:rFonts w:ascii="MS Gothic" w:eastAsia="MS Gothic" w:hAnsi="MS Gothic" w:cs="MS Gothic" w:hint="eastAsia"/>
-        </w:rPr>
-        <w:t>┃</w:t>
-      </w:r>
-      <w:r>
-        <w:t xml:space="preserve"> </w:t>
-      </w:r>
-      <w:r>
-        <w:rPr>
-          <w:rFonts w:ascii="MS Gothic" w:eastAsia="MS Gothic" w:hAnsi="MS Gothic" w:cs="MS Gothic" w:hint="eastAsia"/>
-        </w:rPr>
-        <w:t>┣</w:t>
-      </w:r>
-      <w:r>
-        <w:t xml:space="preserve"> controllers/</w:t>
-      </w:r>
-      <w:proofErr w:type="spellStart"/>
-      <w:r>
-        <w:t>home_controller.dart</w:t>
-      </w:r>
-      <w:proofErr w:type="spellEnd"/>
-    </w:p>
-    <w:p>
-      <w:r>
-        <w:t xml:space="preserve"> </w:t>
-      </w:r>
-      <w:r>
-        <w:rPr>
-          <w:rFonts w:ascii="MS Gothic" w:eastAsia="MS Gothic" w:hAnsi="MS Gothic" w:cs="MS Gothic" w:hint="eastAsia"/>
-        </w:rPr>
-        <w:t>┃</w:t>
-      </w:r>
-      <w:r>
-        <w:t xml:space="preserve"> </w:t>
-      </w:r>
-      <w:r>
-        <w:rPr>
-          <w:rFonts w:ascii="MS Gothic" w:eastAsia="MS Gothic" w:hAnsi="MS Gothic" w:cs="MS Gothic" w:hint="eastAsia"/>
-        </w:rPr>
-        <w:t>┃</w:t>
-      </w:r>
-      <w:r>
-        <w:t xml:space="preserve"> </w:t>
-      </w:r>
-      <w:r>
-        <w:rPr>
-          <w:rFonts w:ascii="MS Gothic" w:eastAsia="MS Gothic" w:hAnsi="MS Gothic" w:cs="MS Gothic" w:hint="eastAsia"/>
-        </w:rPr>
-        <w:t>┗</w:t>
-      </w:r>
-      <w:r>
-        <w:t xml:space="preserve"> views/</w:t>
-      </w:r>
-      <w:proofErr w:type="spellStart"/>
-      <w:r>
-        <w:t>home_view.dart</w:t>
-      </w:r>
-      <w:proofErr w:type="spellEnd"/>
-    </w:p>
-    <w:p>
-      <w:r>
-        <w:t xml:space="preserve"> </w:t>
-      </w:r>
-      <w:r>
-        <w:rPr>
-          <w:rFonts w:ascii="MS Gothic" w:eastAsia="MS Gothic" w:hAnsi="MS Gothic" w:cs="MS Gothic" w:hint="eastAsia"/>
-        </w:rPr>
-        <w:t>┃</w:t>
-      </w:r>
-      <w:r>
-        <w:t xml:space="preserve"> </w:t>
-      </w:r>
-      <w:r>
-        <w:rPr>
-          <w:rFonts w:ascii="MS Gothic" w:eastAsia="MS Gothic" w:hAnsi="MS Gothic" w:cs="MS Gothic" w:hint="eastAsia"/>
-        </w:rPr>
-        <w:t>┣</w:t>
-      </w:r>
-      <w:r>
-        <w:t xml:space="preserve"> transaction/</w:t>
-      </w:r>
-    </w:p>
-    <w:p>
-      <w:r>
-        <w:t xml:space="preserve"> </w:t>
-      </w:r>
-      <w:r>
-        <w:rPr>
-          <w:rFonts w:ascii="MS Gothic" w:eastAsia="MS Gothic" w:hAnsi="MS Gothic" w:cs="MS Gothic" w:hint="eastAsia"/>
-        </w:rPr>
-        <w:t>┃</w:t>
-      </w:r>
-      <w:r>
-        <w:t xml:space="preserve"> </w:t>
-      </w:r>
-      <w:r>
-        <w:rPr>
-          <w:rFonts w:ascii="MS Gothic" w:eastAsia="MS Gothic" w:hAnsi="MS Gothic" w:cs="MS Gothic" w:hint="eastAsia"/>
-        </w:rPr>
-        <w:t>┃</w:t>
-      </w:r>
-      <w:r>
-        <w:t xml:space="preserve"> </w:t>
-      </w:r>
-      <w:r>
-        <w:rPr>
-          <w:rFonts w:ascii="MS Gothic" w:eastAsia="MS Gothic" w:hAnsi="MS Gothic" w:cs="MS Gothic" w:hint="eastAsia"/>
-        </w:rPr>
-        <w:t>┣</w:t>
-      </w:r>
-      <w:r>
-        <w:t xml:space="preserve"> controllers/</w:t>
-      </w:r>
-      <w:proofErr w:type="spellStart"/>
-      <w:r>
-        <w:t>transaction_controller.dart</w:t>
-      </w:r>
-      <w:proofErr w:type="spellEnd"/>
-    </w:p>
-    <w:p>
-      <w:r>
-        <w:t xml:space="preserve"> </w:t>
-      </w:r>
-      <w:r>
-        <w:rPr>
-          <w:rFonts w:ascii="MS Gothic" w:eastAsia="MS Gothic" w:hAnsi="MS Gothic" w:cs="MS Gothic" w:hint="eastAsia"/>
-        </w:rPr>
-        <w:t>┃</w:t>
-      </w:r>
-      <w:r>
-        <w:t xml:space="preserve"> </w:t>
-      </w:r>
-      <w:r>
-        <w:rPr>
-          <w:rFonts w:ascii="MS Gothic" w:eastAsia="MS Gothic" w:hAnsi="MS Gothic" w:cs="MS Gothic" w:hint="eastAsia"/>
-        </w:rPr>
-        <w:t>┃</w:t>
-      </w:r>
-      <w:r>
-        <w:t xml:space="preserve"> </w:t>
-      </w:r>
-      <w:r>
-        <w:rPr>
-          <w:rFonts w:ascii="MS Gothic" w:eastAsia="MS Gothic" w:hAnsi="MS Gothic" w:cs="MS Gothic" w:hint="eastAsia"/>
-        </w:rPr>
-        <w:t>┣</w:t>
-      </w:r>
-      <w:r>
-        <w:t xml:space="preserve"> views/</w:t>
-      </w:r>
-      <w:proofErr w:type="spellStart"/>
-      <w:r>
-        <w:t>transaction_list_view.dart</w:t>
-      </w:r>
-      <w:proofErr w:type="spellEnd"/>
-    </w:p>
-    <w:p>
-      <w:r>
-        <w:t xml:space="preserve"> </w:t>
-      </w:r>
-      <w:r>
-        <w:rPr>
-          <w:rFonts w:ascii="MS Gothic" w:eastAsia="MS Gothic" w:hAnsi="MS Gothic" w:cs="MS Gothic" w:hint="eastAsia"/>
-        </w:rPr>
-        <w:t>┃</w:t>
-      </w:r>
-      <w:r>
-        <w:t xml:space="preserve"> </w:t>
-      </w:r>
-      <w:r>
-        <w:rPr>
-          <w:rFonts w:ascii="MS Gothic" w:eastAsia="MS Gothic" w:hAnsi="MS Gothic" w:cs="MS Gothic" w:hint="eastAsia"/>
-        </w:rPr>
-        <w:t>┃</w:t>
-      </w:r>
-      <w:r>
-        <w:t xml:space="preserve"> </w:t>
-      </w:r>
-      <w:r>
-        <w:rPr>
-          <w:rFonts w:ascii="MS Gothic" w:eastAsia="MS Gothic" w:hAnsi="MS Gothic" w:cs="MS Gothic" w:hint="eastAsia"/>
-        </w:rPr>
-        <w:t>┣</w:t>
-      </w:r>
-      <w:r>
-        <w:t xml:space="preserve"> views/</w:t>
-      </w:r>
-      <w:proofErr w:type="spellStart"/>
-      <w:r>
-        <w:t>add_transaction_view.dart</w:t>
-      </w:r>
-      <w:proofErr w:type="spellEnd"/>
-    </w:p>
-    <w:p>
-      <w:r>
-        <w:t xml:space="preserve"> </w:t>
-      </w:r>
-      <w:r>
-        <w:rPr>
-          <w:rFonts w:ascii="MS Gothic" w:eastAsia="MS Gothic" w:hAnsi="MS Gothic" w:cs="MS Gothic" w:hint="eastAsia"/>
-        </w:rPr>
-        <w:t>┃</w:t>
-      </w:r>
-      <w:r>
-        <w:t xml:space="preserve"> </w:t>
-      </w:r>
-      <w:r>
-        <w:rPr>
-          <w:rFonts w:ascii="MS Gothic" w:eastAsia="MS Gothic" w:hAnsi="MS Gothic" w:cs="MS Gothic" w:hint="eastAsia"/>
-        </w:rPr>
-        <w:t>┃</w:t>
-      </w:r>
-      <w:r>
-        <w:t xml:space="preserve"> </w:t>
-      </w:r>
-      <w:r>
-        <w:rPr>
-          <w:rFonts w:ascii="MS Gothic" w:eastAsia="MS Gothic" w:hAnsi="MS Gothic" w:cs="MS Gothic" w:hint="eastAsia"/>
-        </w:rPr>
-        <w:t>┗</w:t>
-      </w:r>
-      <w:r>
-        <w:t xml:space="preserve"> views/</w:t>
-      </w:r>
-      <w:proofErr w:type="spellStart"/>
-      <w:r>
-        <w:t>transaction_detail_view.dart</w:t>
-      </w:r>
-      <w:proofErr w:type="spellEnd"/>
-    </w:p>
-    <w:p>
-      <w:r>
-        <w:t xml:space="preserve"> </w:t>
-      </w:r>
-      <w:r>
-        <w:rPr>
-          <w:rFonts w:ascii="MS Gothic" w:eastAsia="MS Gothic" w:hAnsi="MS Gothic" w:cs="MS Gothic" w:hint="eastAsia"/>
-        </w:rPr>
-        <w:t>┣</w:t>
-      </w:r>
-      <w:r>
-        <w:t xml:space="preserve"> routes/</w:t>
-      </w:r>
-    </w:p>
-    <w:p>
-      <w:r>
-        <w:t xml:space="preserve"> </w:t>
-      </w:r>
-      <w:r>
-        <w:rPr>
-          <w:rFonts w:ascii="MS Gothic" w:eastAsia="MS Gothic" w:hAnsi="MS Gothic" w:cs="MS Gothic" w:hint="eastAsia"/>
-        </w:rPr>
-        <w:t>┃</w:t>
-      </w:r>
-      <w:r>
-        <w:t xml:space="preserve"> </w:t>
-      </w:r>
-      <w:r>
-        <w:rPr>
-          <w:rFonts w:ascii="MS Gothic" w:eastAsia="MS Gothic" w:hAnsi="MS Gothic" w:cs="MS Gothic" w:hint="eastAsia"/>
-        </w:rPr>
-        <w:t>┗</w:t>
-      </w:r>
-      <w:r>
-        <w:t xml:space="preserve"> </w:t>
-      </w:r>
-      <w:proofErr w:type="spellStart"/>
-      <w:r>
-        <w:t>app_</w:t>
-      </w:r>
-      <w:proofErr w:type="gramStart"/>
-      <w:r>
-        <w:t>pages.dart</w:t>
-      </w:r>
-      <w:proofErr w:type="spellEnd"/>
-      <w:proofErr w:type="gramEnd"/>
-    </w:p>
-    <w:p>
-      <w:r>
-        <w:t xml:space="preserve"> </w:t>
-      </w:r>
-      <w:r>
-        <w:rPr>
-          <w:rFonts w:ascii="MS Gothic" w:eastAsia="MS Gothic" w:hAnsi="MS Gothic" w:cs="MS Gothic" w:hint="eastAsia"/>
-        </w:rPr>
-        <w:t>┣</w:t>
-      </w:r>
-      <w:r>
-        <w:t xml:space="preserve"> services/</w:t>
-      </w:r>
-    </w:p>
-    <w:p>
-      <w:r>
-        <w:t xml:space="preserve"> </w:t>
-      </w:r>
-      <w:r>
-        <w:rPr>
-          <w:rFonts w:ascii="MS Gothic" w:eastAsia="MS Gothic" w:hAnsi="MS Gothic" w:cs="MS Gothic" w:hint="eastAsia"/>
-        </w:rPr>
-        <w:t>┃</w:t>
-      </w:r>
-      <w:r>
-        <w:t xml:space="preserve"> </w:t>
-      </w:r>
-      <w:r>
-        <w:rPr>
-          <w:rFonts w:ascii="MS Gothic" w:eastAsia="MS Gothic" w:hAnsi="MS Gothic" w:cs="MS Gothic" w:hint="eastAsia"/>
-        </w:rPr>
-        <w:t>┗</w:t>
-      </w:r>
-      <w:r>
-        <w:t xml:space="preserve"> </w:t>
-      </w:r>
-      <w:proofErr w:type="spellStart"/>
-      <w:r>
-        <w:t>auth_</w:t>
-      </w:r>
-      <w:proofErr w:type="gramStart"/>
-      <w:r>
-        <w:t>service.dart</w:t>
-      </w:r>
-      <w:proofErr w:type="spellEnd"/>
-      <w:proofErr w:type="gramEnd"/>
-    </w:p>
-    <w:p>
-      <w:r>
-        <w:t xml:space="preserve"> </w:t>
-      </w:r>
-      <w:r>
-        <w:rPr>
-          <w:rFonts w:ascii="MS Gothic" w:eastAsia="MS Gothic" w:hAnsi="MS Gothic" w:cs="MS Gothic" w:hint="eastAsia"/>
-        </w:rPr>
-        <w:t>┣</w:t>
-      </w:r>
-      <w:r>
-        <w:t xml:space="preserve"> utils/</w:t>
-      </w:r>
-    </w:p>
-    <w:p>
-      <w:r>
-        <w:t xml:space="preserve"> </w:t>
-      </w:r>
-      <w:r>
-        <w:rPr>
-          <w:rFonts w:ascii="MS Gothic" w:eastAsia="MS Gothic" w:hAnsi="MS Gothic" w:cs="MS Gothic" w:hint="eastAsia"/>
-        </w:rPr>
-        <w:t>┃</w:t>
-      </w:r>
-      <w:r>
-        <w:t xml:space="preserve"> </w:t>
-      </w:r>
-      <w:r>
-        <w:rPr>
-          <w:rFonts w:ascii="MS Gothic" w:eastAsia="MS Gothic" w:hAnsi="MS Gothic" w:cs="MS Gothic" w:hint="eastAsia"/>
-        </w:rPr>
-        <w:t>┗</w:t>
-      </w:r>
-      <w:r>
-        <w:t xml:space="preserve"> </w:t>
-      </w:r>
-      <w:proofErr w:type="spellStart"/>
-      <w:proofErr w:type="gramStart"/>
-      <w:r>
-        <w:t>constants.dart</w:t>
-      </w:r>
-      <w:proofErr w:type="spellEnd"/>
-      <w:proofErr w:type="gramEnd"/>
-    </w:p>
-    <w:p>
-      <w:r>
+      <w:pPr>
+        <w:rPr>
+          <w:b/>
+          <w:bCs/>
+          <w:lang w:val="sv-SE"/>
+        </w:rPr>
+      </w:pPr>
+      <w:r>
+        <w:rPr>
+          <w:rFonts w:ascii="Segoe UI Emoji" w:hAnsi="Segoe UI Emoji" w:cs="Segoe UI Emoji"/>
+          <w:b/>
+          <w:bCs/>
+        </w:rPr>
         <w:lastRenderedPageBreak/>
-        <w:t xml:space="preserve"> </w:t>
-      </w:r>
-      <w:r>
-        <w:rPr>
-          <w:rFonts w:ascii="MS Gothic" w:eastAsia="MS Gothic" w:hAnsi="MS Gothic" w:cs="MS Gothic" w:hint="eastAsia"/>
-        </w:rPr>
-        <w:t>┗</w:t>
-      </w:r>
-      <w:r>
-        <w:t xml:space="preserve"> </w:t>
-      </w:r>
-      <w:proofErr w:type="spellStart"/>
-      <w:proofErr w:type="gramStart"/>
-      <w:r>
-        <w:t>main.dart</w:t>
-      </w:r>
-      <w:proofErr w:type="spellEnd"/>
-      <w:proofErr w:type="gramEnd"/>
-    </w:p>
-    <w:p/>
-    <w:p>
-      <w:pPr>
-        <w:rPr>
-          <w:b/>
-          <w:bCs/>
-          <w:lang w:val="sv-SE"/>
-        </w:rPr>
-      </w:pPr>
-      <w:r>
-        <w:rPr>
-          <w:rFonts w:ascii="Segoe UI Emoji" w:hAnsi="Segoe UI Emoji" w:cs="Segoe UI Emoji"/>
-          <w:b/>
-          <w:bCs/>
-        </w:rPr>
         <w:t>🎨</w:t>
       </w:r>
       <w:r>
@@ -3776,7 +2953,7 @@
     <w:p>
       <w:r>
         <w:pict w14:anchorId="35B1644F">
-          <v:rect id="_x0000_i1030" style="width:0;height:1.5pt" o:hralign="center" o:hrstd="t" o:hr="t" fillcolor="#a0a0a0" stroked="f"/>
+          <v:rect id="_x0000_i1025" style="width:0;height:1.5pt" o:hralign="center" o:hrstd="t" o:hr="t" fillcolor="#a0a0a0" stroked="f"/>
         </w:pict>
       </w:r>
     </w:p>

</xml_diff>